<commit_message>
Adding one more outcome
</commit_message>
<xml_diff>
--- a/Doc/External Game Document Template.docx
+++ b/Doc/External Game Document Template.docx
@@ -521,13 +521,23 @@
                   </w:rPr>
                   <w:t xml:space="preserve"> by </w:t>
                 </w:r>
+                <w:proofErr w:type="spellStart"/>
                 <w:r>
                   <w:rPr>
                     <w:rFonts w:ascii="Arial" w:hAnsi="Arial" w:cs="Arial"/>
                     <w:sz w:val="28"/>
                     <w:szCs w:val="28"/>
                   </w:rPr>
-                  <w:t>WebMaster .Inc</w:t>
+                  <w:t>WebMaster</w:t>
+                </w:r>
+                <w:proofErr w:type="spellEnd"/>
+                <w:r>
+                  <w:rPr>
+                    <w:rFonts w:ascii="Arial" w:hAnsi="Arial" w:cs="Arial"/>
+                    <w:sz w:val="28"/>
+                    <w:szCs w:val="28"/>
+                  </w:rPr>
+                  <w:t xml:space="preserve"> .Inc</w:t>
                 </w:r>
                 <w:r>
                   <w:rPr>
@@ -629,6 +639,7 @@
                         <w:u w:val="single"/>
                       </w:rPr>
                     </w:pPr>
+                    <w:proofErr w:type="spellStart"/>
                     <w:r>
                       <w:rPr>
                         <w:rFonts w:ascii="Arial" w:hAnsi="Arial" w:cs="Arial"/>
@@ -636,7 +647,17 @@
                         <w:sz w:val="28"/>
                         <w:szCs w:val="28"/>
                       </w:rPr>
-                      <w:t>Duc Minh Tran</w:t>
+                      <w:t>Duc</w:t>
+                    </w:r>
+                    <w:proofErr w:type="spellEnd"/>
+                    <w:r>
+                      <w:rPr>
+                        <w:rFonts w:ascii="Arial" w:hAnsi="Arial" w:cs="Arial"/>
+                        <w:bCs/>
+                        <w:sz w:val="28"/>
+                        <w:szCs w:val="28"/>
+                      </w:rPr>
+                      <w:t xml:space="preserve"> Minh Tran</w:t>
                     </w:r>
                     <w:r>
                       <w:rPr>
@@ -694,8 +715,6 @@
               <w:szCs w:val="28"/>
             </w:rPr>
           </w:pPr>
-          <w:bookmarkStart w:id="0" w:name="_GoBack"/>
-          <w:bookmarkEnd w:id="0"/>
         </w:p>
         <w:tbl>
           <w:tblPr>
@@ -851,7 +870,7 @@
             </w:rPr>
             <w:fldChar w:fldCharType="separate"/>
           </w:r>
-          <w:hyperlink w:anchor="_Toc442376484" w:history="1">
+          <w:hyperlink w:anchor="_Toc442456928" w:history="1">
             <w:r>
               <w:rPr>
                 <w:rStyle w:val="Hyperlink"/>
@@ -892,7 +911,7 @@
                 <w:noProof/>
                 <w:webHidden/>
               </w:rPr>
-              <w:instrText xml:space="preserve"> PAGEREF _Toc442376484 \h </w:instrText>
+              <w:instrText xml:space="preserve"> PAGEREF _Toc442456928 \h </w:instrText>
             </w:r>
             <w:r>
               <w:rPr>
@@ -935,7 +954,7 @@
               <w:lang w:val="en-US" w:eastAsia="en-US"/>
             </w:rPr>
           </w:pPr>
-          <w:hyperlink w:anchor="_Toc442376485" w:history="1">
+          <w:hyperlink w:anchor="_Toc442456929" w:history="1">
             <w:r>
               <w:rPr>
                 <w:rStyle w:val="Hyperlink"/>
@@ -976,7 +995,7 @@
                 <w:noProof/>
                 <w:webHidden/>
               </w:rPr>
-              <w:instrText xml:space="preserve"> PAGEREF _Toc442376485 \h </w:instrText>
+              <w:instrText xml:space="preserve"> PAGEREF _Toc442456929 \h </w:instrText>
             </w:r>
             <w:r>
               <w:rPr>
@@ -1019,7 +1038,7 @@
               <w:lang w:val="en-US" w:eastAsia="en-US"/>
             </w:rPr>
           </w:pPr>
-          <w:hyperlink w:anchor="_Toc442376486" w:history="1">
+          <w:hyperlink w:anchor="_Toc442456930" w:history="1">
             <w:r>
               <w:rPr>
                 <w:rStyle w:val="Hyperlink"/>
@@ -1060,7 +1079,7 @@
                 <w:noProof/>
                 <w:webHidden/>
               </w:rPr>
-              <w:instrText xml:space="preserve"> PAGEREF _Toc442376486 \h </w:instrText>
+              <w:instrText xml:space="preserve"> PAGEREF _Toc442456930 \h </w:instrText>
             </w:r>
             <w:r>
               <w:rPr>
@@ -1103,7 +1122,7 @@
               <w:lang w:val="en-US" w:eastAsia="en-US"/>
             </w:rPr>
           </w:pPr>
-          <w:hyperlink w:anchor="_Toc442376487" w:history="1">
+          <w:hyperlink w:anchor="_Toc442456931" w:history="1">
             <w:r>
               <w:rPr>
                 <w:rStyle w:val="Hyperlink"/>
@@ -1144,7 +1163,7 @@
                 <w:noProof/>
                 <w:webHidden/>
               </w:rPr>
-              <w:instrText xml:space="preserve"> PAGEREF _Toc442376487 \h </w:instrText>
+              <w:instrText xml:space="preserve"> PAGEREF _Toc442456931 \h </w:instrText>
             </w:r>
             <w:r>
               <w:rPr>
@@ -1187,7 +1206,7 @@
               <w:lang w:val="en-US" w:eastAsia="en-US"/>
             </w:rPr>
           </w:pPr>
-          <w:hyperlink w:anchor="_Toc442376488" w:history="1">
+          <w:hyperlink w:anchor="_Toc442456932" w:history="1">
             <w:r>
               <w:rPr>
                 <w:rStyle w:val="Hyperlink"/>
@@ -1228,7 +1247,7 @@
                 <w:noProof/>
                 <w:webHidden/>
               </w:rPr>
-              <w:instrText xml:space="preserve"> PAGEREF _Toc442376488 \h </w:instrText>
+              <w:instrText xml:space="preserve"> PAGEREF _Toc442456932 \h </w:instrText>
             </w:r>
             <w:r>
               <w:rPr>
@@ -1271,7 +1290,7 @@
               <w:lang w:val="en-US" w:eastAsia="en-US"/>
             </w:rPr>
           </w:pPr>
-          <w:hyperlink w:anchor="_Toc442376489" w:history="1">
+          <w:hyperlink w:anchor="_Toc442456933" w:history="1">
             <w:r>
               <w:rPr>
                 <w:rStyle w:val="Hyperlink"/>
@@ -1312,7 +1331,7 @@
                 <w:noProof/>
                 <w:webHidden/>
               </w:rPr>
-              <w:instrText xml:space="preserve"> PAGEREF _Toc442376489 \h </w:instrText>
+              <w:instrText xml:space="preserve"> PAGEREF _Toc442456933 \h </w:instrText>
             </w:r>
             <w:r>
               <w:rPr>
@@ -1355,7 +1374,7 @@
               <w:lang w:val="en-US" w:eastAsia="en-US"/>
             </w:rPr>
           </w:pPr>
-          <w:hyperlink w:anchor="_Toc442376490" w:history="1">
+          <w:hyperlink w:anchor="_Toc442456934" w:history="1">
             <w:r>
               <w:rPr>
                 <w:rStyle w:val="Hyperlink"/>
@@ -1396,7 +1415,7 @@
                 <w:noProof/>
                 <w:webHidden/>
               </w:rPr>
-              <w:instrText xml:space="preserve"> PAGEREF _Toc442376490 \h </w:instrText>
+              <w:instrText xml:space="preserve"> PAGEREF _Toc442456934 \h </w:instrText>
             </w:r>
             <w:r>
               <w:rPr>
@@ -1439,7 +1458,7 @@
               <w:lang w:val="en-US" w:eastAsia="en-US"/>
             </w:rPr>
           </w:pPr>
-          <w:hyperlink w:anchor="_Toc442376491" w:history="1">
+          <w:hyperlink w:anchor="_Toc442456935" w:history="1">
             <w:r>
               <w:rPr>
                 <w:rStyle w:val="Hyperlink"/>
@@ -1480,7 +1499,7 @@
                 <w:noProof/>
                 <w:webHidden/>
               </w:rPr>
-              <w:instrText xml:space="preserve"> PAGEREF _Toc442376491 \h </w:instrText>
+              <w:instrText xml:space="preserve"> PAGEREF _Toc442456935 \h </w:instrText>
             </w:r>
             <w:r>
               <w:rPr>
@@ -1523,7 +1542,7 @@
               <w:lang w:val="en-US" w:eastAsia="en-US"/>
             </w:rPr>
           </w:pPr>
-          <w:hyperlink w:anchor="_Toc442376492" w:history="1">
+          <w:hyperlink w:anchor="_Toc442456936" w:history="1">
             <w:r>
               <w:rPr>
                 <w:rStyle w:val="Hyperlink"/>
@@ -1564,7 +1583,7 @@
                 <w:noProof/>
                 <w:webHidden/>
               </w:rPr>
-              <w:instrText xml:space="preserve"> PAGEREF _Toc442376492 \h </w:instrText>
+              <w:instrText xml:space="preserve"> PAGEREF _Toc442456936 \h </w:instrText>
             </w:r>
             <w:r>
               <w:rPr>
@@ -1607,7 +1626,7 @@
               <w:lang w:val="en-US" w:eastAsia="en-US"/>
             </w:rPr>
           </w:pPr>
-          <w:hyperlink w:anchor="_Toc442376493" w:history="1">
+          <w:hyperlink w:anchor="_Toc442456937" w:history="1">
             <w:r>
               <w:rPr>
                 <w:rStyle w:val="Hyperlink"/>
@@ -1648,7 +1667,7 @@
                 <w:noProof/>
                 <w:webHidden/>
               </w:rPr>
-              <w:instrText xml:space="preserve"> PAGEREF _Toc442376493 \h </w:instrText>
+              <w:instrText xml:space="preserve"> PAGEREF _Toc442456937 \h </w:instrText>
             </w:r>
             <w:r>
               <w:rPr>
@@ -1691,7 +1710,7 @@
               <w:lang w:val="en-US" w:eastAsia="en-US"/>
             </w:rPr>
           </w:pPr>
-          <w:hyperlink w:anchor="_Toc442376494" w:history="1">
+          <w:hyperlink w:anchor="_Toc442456938" w:history="1">
             <w:r>
               <w:rPr>
                 <w:rStyle w:val="Hyperlink"/>
@@ -1732,7 +1751,7 @@
                 <w:noProof/>
                 <w:webHidden/>
               </w:rPr>
-              <w:instrText xml:space="preserve"> PAGEREF _Toc442376494 \h </w:instrText>
+              <w:instrText xml:space="preserve"> PAGEREF _Toc442456938 \h </w:instrText>
             </w:r>
             <w:r>
               <w:rPr>
@@ -1775,7 +1794,7 @@
               <w:lang w:val="en-US" w:eastAsia="en-US"/>
             </w:rPr>
           </w:pPr>
-          <w:hyperlink w:anchor="_Toc442376495" w:history="1">
+          <w:hyperlink w:anchor="_Toc442456939" w:history="1">
             <w:r>
               <w:rPr>
                 <w:rStyle w:val="Hyperlink"/>
@@ -1816,7 +1835,7 @@
                 <w:noProof/>
                 <w:webHidden/>
               </w:rPr>
-              <w:instrText xml:space="preserve"> PAGEREF _Toc442376495 \h </w:instrText>
+              <w:instrText xml:space="preserve"> PAGEREF _Toc442456939 \h </w:instrText>
             </w:r>
             <w:r>
               <w:rPr>
@@ -1859,7 +1878,7 @@
               <w:lang w:val="en-US" w:eastAsia="en-US"/>
             </w:rPr>
           </w:pPr>
-          <w:hyperlink w:anchor="_Toc442376496" w:history="1">
+          <w:hyperlink w:anchor="_Toc442456940" w:history="1">
             <w:r>
               <w:rPr>
                 <w:rStyle w:val="Hyperlink"/>
@@ -1900,7 +1919,7 @@
                 <w:noProof/>
                 <w:webHidden/>
               </w:rPr>
-              <w:instrText xml:space="preserve"> PAGEREF _Toc442376496 \h </w:instrText>
+              <w:instrText xml:space="preserve"> PAGEREF _Toc442456940 \h </w:instrText>
             </w:r>
             <w:r>
               <w:rPr>
@@ -1943,7 +1962,7 @@
               <w:lang w:val="en-US" w:eastAsia="en-US"/>
             </w:rPr>
           </w:pPr>
-          <w:hyperlink w:anchor="_Toc442376497" w:history="1">
+          <w:hyperlink w:anchor="_Toc442456941" w:history="1">
             <w:r>
               <w:rPr>
                 <w:rStyle w:val="Hyperlink"/>
@@ -1984,7 +2003,7 @@
                 <w:noProof/>
                 <w:webHidden/>
               </w:rPr>
-              <w:instrText xml:space="preserve"> PAGEREF _Toc442376497 \h </w:instrText>
+              <w:instrText xml:space="preserve"> PAGEREF _Toc442456941 \h </w:instrText>
             </w:r>
             <w:r>
               <w:rPr>
@@ -2027,7 +2046,7 @@
               <w:lang w:val="en-US" w:eastAsia="en-US"/>
             </w:rPr>
           </w:pPr>
-          <w:hyperlink w:anchor="_Toc442376498" w:history="1">
+          <w:hyperlink w:anchor="_Toc442456942" w:history="1">
             <w:r>
               <w:rPr>
                 <w:rStyle w:val="Hyperlink"/>
@@ -2068,7 +2087,7 @@
                 <w:noProof/>
                 <w:webHidden/>
               </w:rPr>
-              <w:instrText xml:space="preserve"> PAGEREF _Toc442376498 \h </w:instrText>
+              <w:instrText xml:space="preserve"> PAGEREF _Toc442456942 \h </w:instrText>
             </w:r>
             <w:r>
               <w:rPr>
@@ -2111,7 +2130,7 @@
               <w:lang w:val="en-US" w:eastAsia="en-US"/>
             </w:rPr>
           </w:pPr>
-          <w:hyperlink w:anchor="_Toc442376499" w:history="1">
+          <w:hyperlink w:anchor="_Toc442456943" w:history="1">
             <w:r>
               <w:rPr>
                 <w:rStyle w:val="Hyperlink"/>
@@ -2152,7 +2171,7 @@
                 <w:noProof/>
                 <w:webHidden/>
               </w:rPr>
-              <w:instrText xml:space="preserve"> PAGEREF _Toc442376499 \h </w:instrText>
+              <w:instrText xml:space="preserve"> PAGEREF _Toc442456943 \h </w:instrText>
             </w:r>
             <w:r>
               <w:rPr>
@@ -2195,7 +2214,7 @@
               <w:lang w:val="en-US" w:eastAsia="en-US"/>
             </w:rPr>
           </w:pPr>
-          <w:hyperlink w:anchor="_Toc442376500" w:history="1">
+          <w:hyperlink w:anchor="_Toc442456944" w:history="1">
             <w:r>
               <w:rPr>
                 <w:rStyle w:val="Hyperlink"/>
@@ -2236,7 +2255,7 @@
                 <w:noProof/>
                 <w:webHidden/>
               </w:rPr>
-              <w:instrText xml:space="preserve"> PAGEREF _Toc442376500 \h </w:instrText>
+              <w:instrText xml:space="preserve"> PAGEREF _Toc442456944 \h </w:instrText>
             </w:r>
             <w:r>
               <w:rPr>
@@ -2279,7 +2298,7 @@
               <w:lang w:val="en-US" w:eastAsia="en-US"/>
             </w:rPr>
           </w:pPr>
-          <w:hyperlink w:anchor="_Toc442376501" w:history="1">
+          <w:hyperlink w:anchor="_Toc442456945" w:history="1">
             <w:r>
               <w:rPr>
                 <w:rStyle w:val="Hyperlink"/>
@@ -2320,7 +2339,7 @@
                 <w:noProof/>
                 <w:webHidden/>
               </w:rPr>
-              <w:instrText xml:space="preserve"> PAGEREF _Toc442376501 \h </w:instrText>
+              <w:instrText xml:space="preserve"> PAGEREF _Toc442456945 \h </w:instrText>
             </w:r>
             <w:r>
               <w:rPr>
@@ -2363,7 +2382,7 @@
               <w:lang w:val="en-US" w:eastAsia="en-US"/>
             </w:rPr>
           </w:pPr>
-          <w:hyperlink w:anchor="_Toc442376502" w:history="1">
+          <w:hyperlink w:anchor="_Toc442456946" w:history="1">
             <w:r>
               <w:rPr>
                 <w:rStyle w:val="Hyperlink"/>
@@ -2404,7 +2423,7 @@
                 <w:noProof/>
                 <w:webHidden/>
               </w:rPr>
-              <w:instrText xml:space="preserve"> PAGEREF _Toc442376502 \h </w:instrText>
+              <w:instrText xml:space="preserve"> PAGEREF _Toc442456946 \h </w:instrText>
             </w:r>
             <w:r>
               <w:rPr>
@@ -2447,7 +2466,7 @@
               <w:lang w:val="en-US" w:eastAsia="en-US"/>
             </w:rPr>
           </w:pPr>
-          <w:hyperlink w:anchor="_Toc442376503" w:history="1">
+          <w:hyperlink w:anchor="_Toc442456947" w:history="1">
             <w:r>
               <w:rPr>
                 <w:rStyle w:val="Hyperlink"/>
@@ -2488,7 +2507,7 @@
                 <w:noProof/>
                 <w:webHidden/>
               </w:rPr>
-              <w:instrText xml:space="preserve"> PAGEREF _Toc442376503 \h </w:instrText>
+              <w:instrText xml:space="preserve"> PAGEREF _Toc442456947 \h </w:instrText>
             </w:r>
             <w:r>
               <w:rPr>
@@ -2531,7 +2550,7 @@
               <w:lang w:val="en-US" w:eastAsia="en-US"/>
             </w:rPr>
           </w:pPr>
-          <w:hyperlink w:anchor="_Toc442376504" w:history="1">
+          <w:hyperlink w:anchor="_Toc442456948" w:history="1">
             <w:r>
               <w:rPr>
                 <w:rStyle w:val="Hyperlink"/>
@@ -2572,7 +2591,7 @@
                 <w:noProof/>
                 <w:webHidden/>
               </w:rPr>
-              <w:instrText xml:space="preserve"> PAGEREF _Toc442376504 \h </w:instrText>
+              <w:instrText xml:space="preserve"> PAGEREF _Toc442456948 \h </w:instrText>
             </w:r>
             <w:r>
               <w:rPr>
@@ -2615,7 +2634,7 @@
               <w:lang w:val="en-US" w:eastAsia="en-US"/>
             </w:rPr>
           </w:pPr>
-          <w:hyperlink w:anchor="_Toc442376505" w:history="1">
+          <w:hyperlink w:anchor="_Toc442456949" w:history="1">
             <w:r>
               <w:rPr>
                 <w:rStyle w:val="Hyperlink"/>
@@ -2656,7 +2675,7 @@
                 <w:noProof/>
                 <w:webHidden/>
               </w:rPr>
-              <w:instrText xml:space="preserve"> PAGEREF _Toc442376505 \h </w:instrText>
+              <w:instrText xml:space="preserve"> PAGEREF _Toc442456949 \h </w:instrText>
             </w:r>
             <w:r>
               <w:rPr>
@@ -2699,7 +2718,7 @@
               <w:lang w:val="en-US" w:eastAsia="en-US"/>
             </w:rPr>
           </w:pPr>
-          <w:hyperlink w:anchor="_Toc442376506" w:history="1">
+          <w:hyperlink w:anchor="_Toc442456950" w:history="1">
             <w:r>
               <w:rPr>
                 <w:rStyle w:val="Hyperlink"/>
@@ -2740,7 +2759,7 @@
                 <w:noProof/>
                 <w:webHidden/>
               </w:rPr>
-              <w:instrText xml:space="preserve"> PAGEREF _Toc442376506 \h </w:instrText>
+              <w:instrText xml:space="preserve"> PAGEREF _Toc442456950 \h </w:instrText>
             </w:r>
             <w:r>
               <w:rPr>
@@ -2783,7 +2802,7 @@
               <w:lang w:val="en-US" w:eastAsia="en-US"/>
             </w:rPr>
           </w:pPr>
-          <w:hyperlink w:anchor="_Toc442376507" w:history="1">
+          <w:hyperlink w:anchor="_Toc442456951" w:history="1">
             <w:r>
               <w:rPr>
                 <w:rStyle w:val="Hyperlink"/>
@@ -2824,7 +2843,7 @@
                 <w:noProof/>
                 <w:webHidden/>
               </w:rPr>
-              <w:instrText xml:space="preserve"> PAGEREF _Toc442376507 \h </w:instrText>
+              <w:instrText xml:space="preserve"> PAGEREF _Toc442456951 \h </w:instrText>
             </w:r>
             <w:r>
               <w:rPr>
@@ -3155,8 +3174,18 @@
           <w:sz w:val="24"/>
           <w:szCs w:val="24"/>
         </w:rPr>
-        <w:t>fix BMG init</w:t>
-      </w:r>
+        <w:t xml:space="preserve">fix BMG </w:t>
+      </w:r>
+      <w:proofErr w:type="spellStart"/>
+      <w:r>
+        <w:rPr>
+          <w:rFonts w:ascii="Arial" w:hAnsi="Arial" w:cs="Arial"/>
+          <w:sz w:val="24"/>
+          <w:szCs w:val="24"/>
+        </w:rPr>
+        <w:t>init</w:t>
+      </w:r>
+      <w:proofErr w:type="spellEnd"/>
       <w:r>
         <w:rPr>
           <w:rFonts w:ascii="Arial" w:hAnsi="Arial" w:cs="Arial"/>
@@ -3392,6 +3421,8 @@
         </w:rPr>
         <w:t xml:space="preserve"> (Feb 4, 2016)</w:t>
       </w:r>
+      <w:bookmarkStart w:id="0" w:name="_GoBack"/>
+      <w:bookmarkEnd w:id="0"/>
     </w:p>
     <w:p>
       <w:pPr>
@@ -3414,7 +3445,7 @@
       <w:pPr>
         <w:pStyle w:val="Heading1"/>
       </w:pPr>
-      <w:bookmarkStart w:id="1" w:name="_Toc442376484"/>
+      <w:bookmarkStart w:id="1" w:name="_Toc442456928"/>
       <w:r>
         <w:lastRenderedPageBreak/>
         <w:t>Game Overview</w:t>
@@ -3439,7 +3470,25 @@
           <w:sz w:val="24"/>
           <w:szCs w:val="24"/>
         </w:rPr>
-        <w:t>The game based on a movie – The Midnight Meat Train (Directed by Ryûhei Kitamura). The main story has been modified to match the requirement of assignment 1</w:t>
+        <w:t xml:space="preserve">The game based on a movie – The Midnight Meat Train (Directed by </w:t>
+      </w:r>
+      <w:proofErr w:type="spellStart"/>
+      <w:r>
+        <w:rPr>
+          <w:rFonts w:ascii="Arial" w:hAnsi="Arial" w:cs="Arial"/>
+          <w:sz w:val="24"/>
+          <w:szCs w:val="24"/>
+        </w:rPr>
+        <w:t>Ryûhei</w:t>
+      </w:r>
+      <w:proofErr w:type="spellEnd"/>
+      <w:r>
+        <w:rPr>
+          <w:rFonts w:ascii="Arial" w:hAnsi="Arial" w:cs="Arial"/>
+          <w:sz w:val="24"/>
+          <w:szCs w:val="24"/>
+        </w:rPr>
+        <w:t xml:space="preserve"> Kitamura). The main story has been modified to match the requirement of assignment 1</w:t>
       </w:r>
       <w:r>
         <w:rPr>
@@ -3489,7 +3538,7 @@
       <w:pPr>
         <w:pStyle w:val="Heading1"/>
       </w:pPr>
-      <w:bookmarkStart w:id="2" w:name="_Toc442376485"/>
+      <w:bookmarkStart w:id="2" w:name="_Toc442456929"/>
       <w:r>
         <w:lastRenderedPageBreak/>
         <w:t>Game Play Mechanics</w:t>
@@ -3545,6 +3594,7 @@
     <w:p>
       <w:pPr>
         <w:pStyle w:val="ListParagraph"/>
+        <w:ind w:left="180"/>
         <w:rPr>
           <w:rFonts w:ascii="Arial" w:hAnsi="Arial" w:cs="Arial"/>
           <w:sz w:val="24"/>
@@ -3561,9 +3611,9 @@
         </w:rPr>
         <w:drawing>
           <wp:inline distT="0" distB="0" distL="0" distR="0">
-            <wp:extent cx="8229600" cy="3586480"/>
-            <wp:effectExtent l="0" t="0" r="0" b="0"/>
-            <wp:docPr id="6" name="Picture 6"/>
+            <wp:extent cx="8229600" cy="4300220"/>
+            <wp:effectExtent l="0" t="0" r="0" b="5080"/>
+            <wp:docPr id="2" name="Picture 2"/>
             <wp:cNvGraphicFramePr>
               <a:graphicFrameLocks xmlns:a="http://schemas.openxmlformats.org/drawingml/2006/main" noChangeAspect="1"/>
             </wp:cNvGraphicFramePr>
@@ -3571,7 +3621,7 @@
               <a:graphicData uri="http://schemas.openxmlformats.org/drawingml/2006/picture">
                 <pic:pic xmlns:pic="http://schemas.openxmlformats.org/drawingml/2006/picture">
                   <pic:nvPicPr>
-                    <pic:cNvPr id="6" name="Site Map.png"/>
+                    <pic:cNvPr id="2" name="Site Map.png"/>
                     <pic:cNvPicPr/>
                   </pic:nvPicPr>
                   <pic:blipFill>
@@ -3589,7 +3639,7 @@
                   <pic:spPr>
                     <a:xfrm>
                       <a:off x="0" y="0"/>
-                      <a:ext cx="8229600" cy="3586480"/>
+                      <a:ext cx="8229600" cy="4300220"/>
                     </a:xfrm>
                     <a:prstGeom prst="rect">
                       <a:avLst/>
@@ -3648,7 +3698,7 @@
       <w:pPr>
         <w:pStyle w:val="Heading1"/>
       </w:pPr>
-      <w:bookmarkStart w:id="3" w:name="_Toc442376486"/>
+      <w:bookmarkStart w:id="3" w:name="_Toc442456930"/>
       <w:r>
         <w:t>Camera</w:t>
       </w:r>
@@ -3687,7 +3737,7 @@
       <w:pPr>
         <w:pStyle w:val="Heading1"/>
       </w:pPr>
-      <w:bookmarkStart w:id="4" w:name="_Toc442376487"/>
+      <w:bookmarkStart w:id="4" w:name="_Toc442456931"/>
       <w:r>
         <w:t>Controls</w:t>
       </w:r>
@@ -3715,7 +3765,7 @@
       <w:pPr>
         <w:pStyle w:val="Heading1"/>
       </w:pPr>
-      <w:bookmarkStart w:id="5" w:name="_Toc442376488"/>
+      <w:bookmarkStart w:id="5" w:name="_Toc442456932"/>
       <w:r>
         <w:t>Saving and Loading</w:t>
       </w:r>
@@ -3752,7 +3802,7 @@
       <w:pPr>
         <w:pStyle w:val="Heading1"/>
       </w:pPr>
-      <w:bookmarkStart w:id="6" w:name="_Toc442376489"/>
+      <w:bookmarkStart w:id="6" w:name="_Toc442456933"/>
       <w:r>
         <w:t>Interface</w:t>
       </w:r>
@@ -3844,7 +3894,7 @@
       <w:pPr>
         <w:pStyle w:val="Heading1"/>
       </w:pPr>
-      <w:bookmarkStart w:id="7" w:name="_Toc442376490"/>
+      <w:bookmarkStart w:id="7" w:name="_Toc442456934"/>
       <w:r>
         <w:lastRenderedPageBreak/>
         <w:t>Menu and Screen Descriptions</w:t>
@@ -3943,7 +3993,7 @@
       <w:pPr>
         <w:pStyle w:val="Heading1"/>
       </w:pPr>
-      <w:bookmarkStart w:id="8" w:name="_Toc442376491"/>
+      <w:bookmarkStart w:id="8" w:name="_Toc442456935"/>
       <w:r>
         <w:t>Game World</w:t>
       </w:r>
@@ -3999,7 +4049,7 @@
       <w:pPr>
         <w:pStyle w:val="Heading1"/>
       </w:pPr>
-      <w:bookmarkStart w:id="9" w:name="_Toc442376492"/>
+      <w:bookmarkStart w:id="9" w:name="_Toc442456936"/>
       <w:r>
         <w:t>Levels</w:t>
       </w:r>
@@ -4040,7 +4090,7 @@
       <w:pPr>
         <w:pStyle w:val="Heading1"/>
       </w:pPr>
-      <w:bookmarkStart w:id="10" w:name="_Toc442376493"/>
+      <w:bookmarkStart w:id="10" w:name="_Toc442456937"/>
       <w:r>
         <w:t>Characters</w:t>
       </w:r>
@@ -4068,7 +4118,7 @@
       <w:pPr>
         <w:pStyle w:val="Heading1"/>
       </w:pPr>
-      <w:bookmarkStart w:id="11" w:name="_Toc442376494"/>
+      <w:bookmarkStart w:id="11" w:name="_Toc442456938"/>
       <w:r>
         <w:t>Non-player Characters</w:t>
       </w:r>
@@ -4096,7 +4146,7 @@
       <w:pPr>
         <w:pStyle w:val="Heading1"/>
       </w:pPr>
-      <w:bookmarkStart w:id="12" w:name="_Toc442376495"/>
+      <w:bookmarkStart w:id="12" w:name="_Toc442456939"/>
       <w:r>
         <w:t>Enemies</w:t>
       </w:r>
@@ -4133,7 +4183,7 @@
       <w:pPr>
         <w:pStyle w:val="Heading1"/>
       </w:pPr>
-      <w:bookmarkStart w:id="13" w:name="_Toc442376496"/>
+      <w:bookmarkStart w:id="13" w:name="_Toc442456940"/>
       <w:r>
         <w:lastRenderedPageBreak/>
         <w:t>Weapons</w:t>
@@ -4171,7 +4221,7 @@
       <w:pPr>
         <w:pStyle w:val="Heading1"/>
       </w:pPr>
-      <w:bookmarkStart w:id="14" w:name="_Toc442376497"/>
+      <w:bookmarkStart w:id="14" w:name="_Toc442456941"/>
       <w:r>
         <w:t>Items</w:t>
       </w:r>
@@ -4208,7 +4258,7 @@
       <w:pPr>
         <w:pStyle w:val="Heading1"/>
       </w:pPr>
-      <w:bookmarkStart w:id="15" w:name="_Toc442376498"/>
+      <w:bookmarkStart w:id="15" w:name="_Toc442456942"/>
       <w:r>
         <w:t>Abilities</w:t>
       </w:r>
@@ -4246,7 +4296,7 @@
       <w:pPr>
         <w:pStyle w:val="Heading1"/>
       </w:pPr>
-      <w:bookmarkStart w:id="16" w:name="_Toc442376499"/>
+      <w:bookmarkStart w:id="16" w:name="_Toc442456943"/>
       <w:r>
         <w:t>Vehicles</w:t>
       </w:r>
@@ -4274,7 +4324,7 @@
       <w:pPr>
         <w:pStyle w:val="Heading1"/>
       </w:pPr>
-      <w:bookmarkStart w:id="17" w:name="_Toc442376500"/>
+      <w:bookmarkStart w:id="17" w:name="_Toc442456944"/>
       <w:r>
         <w:t>Script</w:t>
       </w:r>
@@ -4302,7 +4352,7 @@
       <w:pPr>
         <w:pStyle w:val="Heading1"/>
       </w:pPr>
-      <w:bookmarkStart w:id="18" w:name="_Toc442376501"/>
+      <w:bookmarkStart w:id="18" w:name="_Toc442456945"/>
       <w:r>
         <w:t>Scoring</w:t>
       </w:r>
@@ -4330,7 +4380,7 @@
       <w:pPr>
         <w:pStyle w:val="Heading1"/>
       </w:pPr>
-      <w:bookmarkStart w:id="19" w:name="_Toc442376502"/>
+      <w:bookmarkStart w:id="19" w:name="_Toc442456946"/>
       <w:r>
         <w:t>Puzzles/Mini-games</w:t>
       </w:r>
@@ -4358,7 +4408,7 @@
       <w:pPr>
         <w:pStyle w:val="Heading1"/>
       </w:pPr>
-      <w:bookmarkStart w:id="20" w:name="_Toc442376503"/>
+      <w:bookmarkStart w:id="20" w:name="_Toc442456947"/>
       <w:r>
         <w:t>Bonuses</w:t>
       </w:r>
@@ -4386,7 +4436,7 @@
       <w:pPr>
         <w:pStyle w:val="Heading1"/>
       </w:pPr>
-      <w:bookmarkStart w:id="21" w:name="_Toc442376504"/>
+      <w:bookmarkStart w:id="21" w:name="_Toc442456948"/>
       <w:r>
         <w:t>Cheat Codes</w:t>
       </w:r>
@@ -4414,7 +4464,7 @@
       <w:pPr>
         <w:pStyle w:val="Heading1"/>
       </w:pPr>
-      <w:bookmarkStart w:id="22" w:name="_Toc442376505"/>
+      <w:bookmarkStart w:id="22" w:name="_Toc442456949"/>
       <w:r>
         <w:t xml:space="preserve">Art </w:t>
       </w:r>
@@ -4467,7 +4517,7 @@
       <w:pPr>
         <w:pStyle w:val="Heading1"/>
       </w:pPr>
-      <w:bookmarkStart w:id="23" w:name="_Toc442376506"/>
+      <w:bookmarkStart w:id="23" w:name="_Toc442456950"/>
       <w:r>
         <w:lastRenderedPageBreak/>
         <w:t>Design Notes</w:t>
@@ -4505,7 +4555,7 @@
       <w:pPr>
         <w:pStyle w:val="Heading1"/>
       </w:pPr>
-      <w:bookmarkStart w:id="24" w:name="_Toc442376507"/>
+      <w:bookmarkStart w:id="24" w:name="_Toc442456951"/>
       <w:r>
         <w:t>Future Features</w:t>
       </w:r>
@@ -4664,7 +4714,7 @@
         <w:rFonts w:asciiTheme="majorHAnsi" w:hAnsiTheme="majorHAnsi"/>
         <w:noProof/>
       </w:rPr>
-      <w:t>2</w:t>
+      <w:t>8</w:t>
     </w:r>
     <w:r>
       <w:rPr>
@@ -4739,7 +4789,7 @@
         <w:rFonts w:asciiTheme="majorHAnsi" w:hAnsiTheme="majorHAnsi"/>
         <w:noProof/>
       </w:rPr>
-      <w:t>3</w:t>
+      <w:t>9</w:t>
     </w:r>
     <w:r>
       <w:rPr>
@@ -7163,11 +7213,11 @@
 </file>
 
 <file path=customXml/item2.xml><?xml version="1.0" encoding="utf-8"?>
-<p:properties xmlns:p="http://schemas.microsoft.com/office/2006/metadata/properties" xmlns:xsi="http://www.w3.org/2001/XMLSchema-instance" xmlns:pc="http://schemas.microsoft.com/office/infopath/2007/PartnerControls"/>
+<ct:contentTypeSchema xmlns:ct="http://schemas.microsoft.com/office/2006/metadata/contentType" xmlns:ma="http://schemas.microsoft.com/office/2006/metadata/properties/metaAttributes" ct:_="" ma:_="" ma:contentTypeName="TemplateFile" ma:contentTypeID="0x0101006EDDDB5EE6D98C44930B742096920B300400F5B6D36B3EF94B4E9A635CDF2A18F5B8" ma:contentTypeVersion="33" ma:contentTypeDescription="Create a new document." ma:contentTypeScope="" ma:versionID="37d3ec2b48d53e45b233ad8f52fe1b11"/>
 </file>
 
 <file path=customXml/item3.xml><?xml version="1.0" encoding="utf-8"?>
-<ct:contentTypeSchema xmlns:ct="http://schemas.microsoft.com/office/2006/metadata/contentType" xmlns:ma="http://schemas.microsoft.com/office/2006/metadata/properties/metaAttributes" ct:_="" ma:_="" ma:contentTypeName="TemplateFile" ma:contentTypeID="0x0101006EDDDB5EE6D98C44930B742096920B300400F5B6D36B3EF94B4E9A635CDF2A18F5B8" ma:contentTypeVersion="33" ma:contentTypeDescription="Create a new document." ma:contentTypeScope="" ma:versionID="37d3ec2b48d53e45b233ad8f52fe1b11"/>
+<p:properties xmlns:p="http://schemas.microsoft.com/office/2006/metadata/properties" xmlns:xsi="http://www.w3.org/2001/XMLSchema-instance" xmlns:pc="http://schemas.microsoft.com/office/infopath/2007/PartnerControls"/>
 </file>
 
 <file path=customXml/item4.xml><?xml version="1.0" encoding="utf-8"?>
@@ -7192,19 +7242,19 @@
 </file>
 
 <file path=customXml/itemProps2.xml><?xml version="1.0" encoding="utf-8"?>
-<ds:datastoreItem xmlns:ds="http://schemas.openxmlformats.org/officeDocument/2006/customXml" ds:itemID="{6BD01D80-C71E-4C35-9EC9-AB4B2A68E7C1}">
+<ds:datastoreItem xmlns:ds="http://schemas.openxmlformats.org/officeDocument/2006/customXml" ds:itemID="{F9F1F569-4C10-4968-8575-367736BE939A}">
   <ds:schemaRefs>
-    <ds:schemaRef ds:uri="http://schemas.microsoft.com/office/2006/metadata/properties"/>
-    <ds:schemaRef ds:uri="http://schemas.microsoft.com/office/infopath/2007/PartnerControls"/>
+    <ds:schemaRef ds:uri="http://schemas.microsoft.com/office/2006/metadata/contentType"/>
+    <ds:schemaRef ds:uri="http://schemas.microsoft.com/office/2006/metadata/properties/metaAttributes"/>
   </ds:schemaRefs>
 </ds:datastoreItem>
 </file>
 
 <file path=customXml/itemProps3.xml><?xml version="1.0" encoding="utf-8"?>
-<ds:datastoreItem xmlns:ds="http://schemas.openxmlformats.org/officeDocument/2006/customXml" ds:itemID="{F9F1F569-4C10-4968-8575-367736BE939A}">
+<ds:datastoreItem xmlns:ds="http://schemas.openxmlformats.org/officeDocument/2006/customXml" ds:itemID="{6BD01D80-C71E-4C35-9EC9-AB4B2A68E7C1}">
   <ds:schemaRefs>
-    <ds:schemaRef ds:uri="http://schemas.microsoft.com/office/2006/metadata/contentType"/>
-    <ds:schemaRef ds:uri="http://schemas.microsoft.com/office/2006/metadata/properties/metaAttributes"/>
+    <ds:schemaRef ds:uri="http://schemas.microsoft.com/office/2006/metadata/properties"/>
+    <ds:schemaRef ds:uri="http://schemas.microsoft.com/office/infopath/2007/PartnerControls"/>
   </ds:schemaRefs>
 </ds:datastoreItem>
 </file>
@@ -7218,7 +7268,7 @@
 </file>
 
 <file path=customXml/itemProps5.xml><?xml version="1.0" encoding="utf-8"?>
-<ds:datastoreItem xmlns:ds="http://schemas.openxmlformats.org/officeDocument/2006/customXml" ds:itemID="{45EC4F9E-127A-4478-AB7E-F7D613FDA4AC}">
+<ds:datastoreItem xmlns:ds="http://schemas.openxmlformats.org/officeDocument/2006/customXml" ds:itemID="{4AAB42AF-0C4C-43DB-A784-08CDBB433D6B}">
   <ds:schemaRefs>
     <ds:schemaRef ds:uri="http://schemas.openxmlformats.org/officeDocument/2006/bibliography"/>
   </ds:schemaRefs>

</xml_diff>